<commit_message>
Final Project Proposal: completed price estimate
</commit_message>
<xml_diff>
--- a/A1 - Final Project Proposal Template.docx
+++ b/A1 - Final Project Proposal Template.docx
@@ -30,8 +30,16 @@
           <w:rFonts w:ascii="Times" w:hAnsi="Times" w:cs="Times"/>
         </w:rPr>
         <w:tab/>
-        <w:t>Team: 05   Project: Dodgebot</w:t>
-      </w:r>
+        <w:t xml:space="preserve">Team: 05   Project: </w:t>
+      </w:r>
+      <w:proofErr w:type="spellStart"/>
+      <w:r>
+        <w:rPr>
+          <w:rFonts w:ascii="Times" w:hAnsi="Times" w:cs="Times"/>
+        </w:rPr>
+        <w:t>Dodgebot</w:t>
+      </w:r>
+      <w:proofErr w:type="spellEnd"/>
     </w:p>
     <w:p>
       <w:r>
@@ -73,8 +81,16 @@
         <w:rPr>
           <w:rFonts w:ascii="Times" w:hAnsi="Times" w:cs="Times"/>
         </w:rPr>
-        <w:t>Member 1: Yusuf Jarada</w:t>
-      </w:r>
+        <w:t xml:space="preserve">Member 1: Yusuf </w:t>
+      </w:r>
+      <w:proofErr w:type="spellStart"/>
+      <w:r>
+        <w:rPr>
+          <w:rFonts w:ascii="Times" w:hAnsi="Times" w:cs="Times"/>
+        </w:rPr>
+        <w:t>Jarada</w:t>
+      </w:r>
+      <w:proofErr w:type="spellEnd"/>
       <w:r>
         <w:rPr>
           <w:rFonts w:ascii="Times" w:hAnsi="Times" w:cs="Times"/>
@@ -178,8 +194,16 @@
         <w:rPr>
           <w:rFonts w:ascii="Times" w:hAnsi="Times" w:cs="Times"/>
         </w:rPr>
-        <w:t>Member 4: Ayman Motoda</w:t>
-      </w:r>
+        <w:t xml:space="preserve">Member 4: Ayman </w:t>
+      </w:r>
+      <w:proofErr w:type="spellStart"/>
+      <w:r>
+        <w:rPr>
+          <w:rFonts w:ascii="Times" w:hAnsi="Times" w:cs="Times"/>
+        </w:rPr>
+        <w:t>Motoda</w:t>
+      </w:r>
+      <w:proofErr w:type="spellEnd"/>
       <w:r>
         <w:rPr>
           <w:rFonts w:ascii="Times" w:hAnsi="Times" w:cs="Times"/>
@@ -472,6 +496,7 @@
           <w:rFonts w:ascii="Times" w:hAnsi="Times" w:cs="Times"/>
           <w:color w:val="2A3140"/>
         </w:rPr>
+        <w:lastRenderedPageBreak/>
         <w:t>Choose a microcontroller or single-board computer (like Raspberry Pi or Arduino) to process camera input and control motors.</w:t>
       </w:r>
     </w:p>
@@ -502,7 +527,6 @@
           <w:b/>
           <w:color w:val="0E121D"/>
         </w:rPr>
-        <w:lastRenderedPageBreak/>
         <w:t>Software Components:</w:t>
       </w:r>
     </w:p>
@@ -825,207 +849,7 @@
           <w:color w:val="0E121D"/>
         </w:rPr>
       </w:pPr>
-      <w:r>
-        <w:rPr>
-          <w:rFonts w:ascii="Times" w:hAnsi="Times" w:cs="Times"/>
-          <w:b/>
-          <w:color w:val="0E121D"/>
-        </w:rPr>
-        <w:t>PSDRs</w:t>
-      </w:r>
-      <w:r>
-        <w:rPr>
-          <w:rFonts w:ascii="Times" w:hAnsi="Times" w:cs="Times"/>
-          <w:b/>
-          <w:color w:val="0E121D"/>
-        </w:rPr>
-        <w:t>:</w:t>
-      </w:r>
-    </w:p>
-    <w:p>
-      <w:pPr>
-        <w:pStyle w:val="ListParagraph"/>
-        <w:numPr>
-          <w:ilvl w:val="0"/>
-          <w:numId w:val="13"/>
-        </w:numPr>
-        <w:spacing w:line="240" w:lineRule="auto"/>
-      </w:pPr>
-      <w:r>
-        <w:t>Electromagnetic requirements to produce specific levels of:</w:t>
-      </w:r>
-    </w:p>
-    <w:p>
-      <w:pPr>
-        <w:pStyle w:val="ListParagraph"/>
-        <w:numPr>
-          <w:ilvl w:val="1"/>
-          <w:numId w:val="13"/>
-        </w:numPr>
-        <w:spacing w:line="240" w:lineRule="auto"/>
-      </w:pPr>
-      <w:r>
-        <w:t>Speed</w:t>
-      </w:r>
-    </w:p>
-    <w:p>
-      <w:pPr>
-        <w:pStyle w:val="ListParagraph"/>
-        <w:numPr>
-          <w:ilvl w:val="1"/>
-          <w:numId w:val="13"/>
-        </w:numPr>
-        <w:spacing w:line="240" w:lineRule="auto"/>
-      </w:pPr>
-      <w:r>
-        <w:t>Torque</w:t>
-      </w:r>
-    </w:p>
-    <w:p>
-      <w:pPr>
-        <w:pStyle w:val="ListParagraph"/>
-        <w:numPr>
-          <w:ilvl w:val="0"/>
-          <w:numId w:val="13"/>
-        </w:numPr>
-        <w:spacing w:line="240" w:lineRule="auto"/>
-      </w:pPr>
-      <w:r>
-        <w:t>Power delivery requirements</w:t>
-      </w:r>
-      <w:r>
-        <w:t>:</w:t>
-      </w:r>
-    </w:p>
-    <w:p>
-      <w:pPr>
-        <w:pStyle w:val="ListParagraph"/>
-        <w:numPr>
-          <w:ilvl w:val="1"/>
-          <w:numId w:val="13"/>
-        </w:numPr>
-        <w:spacing w:line="240" w:lineRule="auto"/>
-      </w:pPr>
-    </w:p>
-    <w:p>
-      <w:pPr>
-        <w:pStyle w:val="ListParagraph"/>
-        <w:numPr>
-          <w:ilvl w:val="0"/>
-          <w:numId w:val="13"/>
-        </w:numPr>
-        <w:spacing w:line="240" w:lineRule="auto"/>
-      </w:pPr>
-      <w:r>
-        <w:t>Computer Vision input validation and testing for:</w:t>
-      </w:r>
-    </w:p>
-    <w:p>
-      <w:pPr>
-        <w:pStyle w:val="ListParagraph"/>
-        <w:numPr>
-          <w:ilvl w:val="1"/>
-          <w:numId w:val="13"/>
-        </w:numPr>
-        <w:spacing w:line="240" w:lineRule="auto"/>
-      </w:pPr>
-      <w:r>
-        <w:t>Minimum latency</w:t>
-      </w:r>
-    </w:p>
-    <w:p>
-      <w:pPr>
-        <w:pStyle w:val="ListParagraph"/>
-        <w:numPr>
-          <w:ilvl w:val="1"/>
-          <w:numId w:val="13"/>
-        </w:numPr>
-        <w:spacing w:line="240" w:lineRule="auto"/>
-      </w:pPr>
-      <w:r>
-        <w:t>Correct punch angle prediction</w:t>
-      </w:r>
-    </w:p>
-    <w:p>
-      <w:pPr>
-        <w:pStyle w:val="ListParagraph"/>
-        <w:numPr>
-          <w:ilvl w:val="0"/>
-          <w:numId w:val="13"/>
-        </w:numPr>
-        <w:spacing w:line="240" w:lineRule="auto"/>
-      </w:pPr>
-      <w:r>
-        <w:t>Testing dodging logic for:</w:t>
-      </w:r>
-    </w:p>
-    <w:p>
-      <w:pPr>
-        <w:pStyle w:val="ListParagraph"/>
-        <w:numPr>
-          <w:ilvl w:val="1"/>
-          <w:numId w:val="13"/>
-        </w:numPr>
-        <w:spacing w:line="240" w:lineRule="auto"/>
-      </w:pPr>
-      <w:r>
-        <w:lastRenderedPageBreak/>
-        <w:t>Mapping punch inputs to correct dodge choices consistently.</w:t>
-      </w:r>
-    </w:p>
-    <w:p>
-      <w:pPr>
-        <w:pStyle w:val="ListParagraph"/>
-        <w:numPr>
-          <w:ilvl w:val="0"/>
-          <w:numId w:val="13"/>
-        </w:numPr>
-        <w:spacing w:line="240" w:lineRule="auto"/>
-      </w:pPr>
-      <w:r>
-        <w:t>Design Hardware for embedding components:</w:t>
-      </w:r>
-    </w:p>
-    <w:p>
-      <w:pPr>
-        <w:pStyle w:val="ListParagraph"/>
-        <w:numPr>
-          <w:ilvl w:val="1"/>
-          <w:numId w:val="13"/>
-        </w:numPr>
-        <w:spacing w:line="240" w:lineRule="auto"/>
-      </w:pPr>
-      <w:r>
-        <w:t>Cameras</w:t>
-      </w:r>
-    </w:p>
-    <w:p>
-      <w:pPr>
-        <w:pStyle w:val="ListParagraph"/>
-        <w:numPr>
-          <w:ilvl w:val="1"/>
-          <w:numId w:val="13"/>
-        </w:numPr>
-        <w:spacing w:line="240" w:lineRule="auto"/>
-      </w:pPr>
-      <w:r>
-        <w:t>Sensors</w:t>
-      </w:r>
-    </w:p>
-    <w:p>
-      <w:pPr>
-        <w:pStyle w:val="ListParagraph"/>
-        <w:numPr>
-          <w:ilvl w:val="1"/>
-          <w:numId w:val="13"/>
-        </w:numPr>
-        <w:spacing w:line="240" w:lineRule="auto"/>
-      </w:pPr>
-      <w:r>
-        <w:t>Boards</w:t>
-      </w:r>
-    </w:p>
-    <w:p/>
+    </w:p>
     <w:p>
       <w:pPr>
         <w:rPr>
@@ -1041,6 +865,7 @@
           <w:bCs/>
           <w:u w:val="single"/>
         </w:rPr>
+        <w:lastRenderedPageBreak/>
         <w:t>2.0</w:t>
       </w:r>
       <w:r>
@@ -1050,7 +875,7 @@
           <w:bCs/>
           <w:u w:val="single"/>
         </w:rPr>
-        <w:t xml:space="preserve"> &amp; </w:t>
+        <w:t xml:space="preserve"> &amp; 2.1 &amp; 2.2 &amp; 2.1.1</w:t>
       </w:r>
       <w:r>
         <w:rPr>
@@ -1059,15 +884,6 @@
           <w:bCs/>
           <w:u w:val="single"/>
         </w:rPr>
-        <w:t>2.1 &amp; 2.2 &amp; 2.1.1</w:t>
-      </w:r>
-      <w:r>
-        <w:rPr>
-          <w:rFonts w:ascii="Times" w:hAnsi="Times" w:cs="Times"/>
-          <w:b/>
-          <w:bCs/>
-          <w:u w:val="single"/>
-        </w:rPr>
         <w:t xml:space="preserve"> Team Member Expertise and Team Roles and Responsibilities:</w:t>
       </w:r>
     </w:p>
@@ -1152,7 +968,33 @@
         <w:rPr>
           <w:rFonts w:ascii="Times" w:hAnsi="Times" w:cs="Times"/>
         </w:rPr>
-        <w:t xml:space="preserve">2.1.3 Team Member: Iman Motoda </w:t>
+        <w:t xml:space="preserve">2.1.3 Team Member: </w:t>
+      </w:r>
+      <w:r>
+        <w:rPr>
+          <w:rFonts w:ascii="Times" w:hAnsi="Times" w:cs="Times"/>
+        </w:rPr>
+        <w:t>Ay</w:t>
+      </w:r>
+      <w:r>
+        <w:rPr>
+          <w:rFonts w:ascii="Times" w:hAnsi="Times" w:cs="Times"/>
+        </w:rPr>
+        <w:t xml:space="preserve">man </w:t>
+      </w:r>
+      <w:proofErr w:type="spellStart"/>
+      <w:r>
+        <w:rPr>
+          <w:rFonts w:ascii="Times" w:hAnsi="Times" w:cs="Times"/>
+        </w:rPr>
+        <w:t>Motoda</w:t>
+      </w:r>
+      <w:proofErr w:type="spellEnd"/>
+      <w:r>
+        <w:rPr>
+          <w:rFonts w:ascii="Times" w:hAnsi="Times" w:cs="Times"/>
+        </w:rPr>
+        <w:t xml:space="preserve"> </w:t>
       </w:r>
       <w:r>
         <w:rPr>
@@ -1183,8 +1025,16 @@
         <w:rPr>
           <w:rFonts w:ascii="Times" w:hAnsi="Times" w:cs="Times"/>
         </w:rPr>
-        <w:t>2.1.4 Team Member: Yusuf Jarada</w:t>
-      </w:r>
+        <w:t xml:space="preserve">2.1.4 Team Member: Yusuf </w:t>
+      </w:r>
+      <w:proofErr w:type="spellStart"/>
+      <w:r>
+        <w:rPr>
+          <w:rFonts w:ascii="Times" w:hAnsi="Times" w:cs="Times"/>
+        </w:rPr>
+        <w:t>Jarada</w:t>
+      </w:r>
+      <w:proofErr w:type="spellEnd"/>
       <w:r>
         <w:rPr>
           <w:rFonts w:ascii="Times" w:hAnsi="Times" w:cs="Times"/>
@@ -1267,7 +1117,6 @@
           <w:rFonts w:ascii="Times" w:hAnsi="Times" w:cs="Times"/>
           <w:i/>
         </w:rPr>
-        <w:lastRenderedPageBreak/>
         <w:t>Design Component Report</w:t>
       </w:r>
     </w:p>
@@ -1287,6 +1136,7 @@
           <w:b/>
           <w:sz w:val="20"/>
         </w:rPr>
+        <w:lastRenderedPageBreak/>
         <w:t>A3-Software Overview</w:t>
       </w:r>
     </w:p>
@@ -1389,13 +1239,360 @@
         <w:t xml:space="preserve">In this section, develop a first-cut estimation of the budget of your project, separated into categories.  For each category, include a description of the category as well as a conservative estimated cost.  Include a total estimated cost at the end of the estimated budget.  See the example Final Project Proposal for more details.  </w:t>
       </w:r>
     </w:p>
-    <w:p/>
+    <w:p>
+      <w:pPr>
+        <w:pStyle w:val="ListParagraph"/>
+        <w:numPr>
+          <w:ilvl w:val="0"/>
+          <w:numId w:val="14"/>
+        </w:numPr>
+      </w:pPr>
+      <w:r>
+        <w:t>Motors = $1,000</w:t>
+      </w:r>
+    </w:p>
+    <w:p>
+      <w:pPr>
+        <w:pStyle w:val="ListParagraph"/>
+        <w:numPr>
+          <w:ilvl w:val="1"/>
+          <w:numId w:val="14"/>
+        </w:numPr>
+      </w:pPr>
+      <w:r>
+        <w:t>The total is of a 3x quantity of 40Nm Hub Motors</w:t>
+      </w:r>
+    </w:p>
+    <w:p>
+      <w:pPr>
+        <w:pStyle w:val="ListParagraph"/>
+        <w:numPr>
+          <w:ilvl w:val="0"/>
+          <w:numId w:val="14"/>
+        </w:numPr>
+      </w:pPr>
+      <w:r>
+        <w:t>Board, Micros = $2</w:t>
+      </w:r>
+      <w:r>
+        <w:t>1</w:t>
+      </w:r>
+      <w:r>
+        <w:t>0</w:t>
+      </w:r>
+    </w:p>
+    <w:p>
+      <w:pPr>
+        <w:pStyle w:val="ListParagraph"/>
+        <w:numPr>
+          <w:ilvl w:val="1"/>
+          <w:numId w:val="14"/>
+        </w:numPr>
+      </w:pPr>
+      <w:r>
+        <w:t>Requires a Jetson ($150) + STM32 ($30)</w:t>
+      </w:r>
+    </w:p>
+    <w:p>
+      <w:pPr>
+        <w:pStyle w:val="ListParagraph"/>
+        <w:numPr>
+          <w:ilvl w:val="1"/>
+          <w:numId w:val="14"/>
+        </w:numPr>
+      </w:pPr>
+      <w:r>
+        <w:t>Board + Components ($30)</w:t>
+      </w:r>
+    </w:p>
+    <w:p>
+      <w:pPr>
+        <w:pStyle w:val="ListParagraph"/>
+        <w:numPr>
+          <w:ilvl w:val="0"/>
+          <w:numId w:val="14"/>
+        </w:numPr>
+      </w:pPr>
+      <w:r>
+        <w:t>ESC + Power Supply = $200</w:t>
+      </w:r>
+    </w:p>
+    <w:p>
+      <w:pPr>
+        <w:pStyle w:val="ListParagraph"/>
+        <w:numPr>
+          <w:ilvl w:val="1"/>
+          <w:numId w:val="14"/>
+        </w:numPr>
+      </w:pPr>
+      <w:r>
+        <w:t>DC-DC Converter &amp; Inverter for Motor ($150)</w:t>
+      </w:r>
+    </w:p>
+    <w:p>
+      <w:pPr>
+        <w:pStyle w:val="ListParagraph"/>
+        <w:numPr>
+          <w:ilvl w:val="1"/>
+          <w:numId w:val="14"/>
+        </w:numPr>
+      </w:pPr>
+      <w:r>
+        <w:lastRenderedPageBreak/>
+        <w:t>Components for supplying subcircuits at 5V, 3.3V ($50)</w:t>
+      </w:r>
+    </w:p>
+    <w:p>
+      <w:pPr>
+        <w:pStyle w:val="ListParagraph"/>
+        <w:numPr>
+          <w:ilvl w:val="0"/>
+          <w:numId w:val="14"/>
+        </w:numPr>
+      </w:pPr>
+      <w:r>
+        <w:t>Mechanical Components = $100</w:t>
+      </w:r>
+    </w:p>
+    <w:p>
+      <w:pPr>
+        <w:pStyle w:val="ListParagraph"/>
+        <w:numPr>
+          <w:ilvl w:val="1"/>
+          <w:numId w:val="14"/>
+        </w:numPr>
+      </w:pPr>
+      <w:r>
+        <w:t>Ball and Socket Joint ($20)</w:t>
+      </w:r>
+    </w:p>
+    <w:p>
+      <w:pPr>
+        <w:pStyle w:val="ListParagraph"/>
+        <w:numPr>
+          <w:ilvl w:val="1"/>
+          <w:numId w:val="14"/>
+        </w:numPr>
+      </w:pPr>
+      <w:r>
+        <w:t>Shaft ($10)</w:t>
+      </w:r>
+    </w:p>
+    <w:p>
+      <w:pPr>
+        <w:pStyle w:val="ListParagraph"/>
+        <w:numPr>
+          <w:ilvl w:val="1"/>
+          <w:numId w:val="14"/>
+        </w:numPr>
+      </w:pPr>
+      <w:r>
+        <w:t>Belts ($50)</w:t>
+      </w:r>
+    </w:p>
+    <w:p>
+      <w:pPr>
+        <w:pStyle w:val="ListParagraph"/>
+        <w:numPr>
+          <w:ilvl w:val="1"/>
+          <w:numId w:val="14"/>
+        </w:numPr>
+      </w:pPr>
+      <w:r>
+        <w:t>Screws, Nuts, ETC. ($20)</w:t>
+      </w:r>
+    </w:p>
     <w:p>
       <w:r>
         <w:rPr>
           <w:rFonts w:ascii="Times" w:hAnsi="Times" w:cs="Times"/>
         </w:rPr>
         <w:t>5.0 Project Specific Design Requirements</w:t>
+      </w:r>
+      <w:r>
+        <w:rPr>
+          <w:rFonts w:ascii="Times" w:hAnsi="Times" w:cs="Times"/>
+        </w:rPr>
+        <w:t xml:space="preserve"> (PSDR)</w:t>
+      </w:r>
+    </w:p>
+    <w:p>
+      <w:pPr>
+        <w:pStyle w:val="ListParagraph"/>
+        <w:numPr>
+          <w:ilvl w:val="0"/>
+          <w:numId w:val="13"/>
+        </w:numPr>
+        <w:spacing w:line="240" w:lineRule="auto"/>
+      </w:pPr>
+      <w:r>
+        <w:t>Electromagnetic requirements to produce specific levels of:</w:t>
+      </w:r>
+    </w:p>
+    <w:p>
+      <w:pPr>
+        <w:pStyle w:val="ListParagraph"/>
+        <w:numPr>
+          <w:ilvl w:val="1"/>
+          <w:numId w:val="13"/>
+        </w:numPr>
+        <w:spacing w:line="240" w:lineRule="auto"/>
+      </w:pPr>
+      <w:r>
+        <w:t>Speed</w:t>
+      </w:r>
+    </w:p>
+    <w:p>
+      <w:pPr>
+        <w:pStyle w:val="ListParagraph"/>
+        <w:numPr>
+          <w:ilvl w:val="1"/>
+          <w:numId w:val="13"/>
+        </w:numPr>
+        <w:spacing w:line="240" w:lineRule="auto"/>
+      </w:pPr>
+      <w:r>
+        <w:t>Torque</w:t>
+      </w:r>
+    </w:p>
+    <w:p>
+      <w:pPr>
+        <w:pStyle w:val="ListParagraph"/>
+        <w:numPr>
+          <w:ilvl w:val="0"/>
+          <w:numId w:val="13"/>
+        </w:numPr>
+        <w:spacing w:line="240" w:lineRule="auto"/>
+      </w:pPr>
+      <w:r>
+        <w:t>Power delivery requirements:</w:t>
+      </w:r>
+    </w:p>
+    <w:p>
+      <w:pPr>
+        <w:pStyle w:val="ListParagraph"/>
+        <w:numPr>
+          <w:ilvl w:val="1"/>
+          <w:numId w:val="13"/>
+        </w:numPr>
+        <w:spacing w:line="240" w:lineRule="auto"/>
+      </w:pPr>
+    </w:p>
+    <w:p>
+      <w:pPr>
+        <w:pStyle w:val="ListParagraph"/>
+        <w:numPr>
+          <w:ilvl w:val="0"/>
+          <w:numId w:val="13"/>
+        </w:numPr>
+        <w:spacing w:line="240" w:lineRule="auto"/>
+      </w:pPr>
+      <w:r>
+        <w:t>Computer Vision input validation and testing for:</w:t>
+      </w:r>
+    </w:p>
+    <w:p>
+      <w:pPr>
+        <w:pStyle w:val="ListParagraph"/>
+        <w:numPr>
+          <w:ilvl w:val="1"/>
+          <w:numId w:val="13"/>
+        </w:numPr>
+        <w:spacing w:line="240" w:lineRule="auto"/>
+      </w:pPr>
+      <w:r>
+        <w:t>Minimum latency</w:t>
+      </w:r>
+    </w:p>
+    <w:p>
+      <w:pPr>
+        <w:pStyle w:val="ListParagraph"/>
+        <w:numPr>
+          <w:ilvl w:val="1"/>
+          <w:numId w:val="13"/>
+        </w:numPr>
+        <w:spacing w:line="240" w:lineRule="auto"/>
+      </w:pPr>
+      <w:r>
+        <w:t>Correct punch angle prediction</w:t>
+      </w:r>
+    </w:p>
+    <w:p>
+      <w:pPr>
+        <w:pStyle w:val="ListParagraph"/>
+        <w:numPr>
+          <w:ilvl w:val="0"/>
+          <w:numId w:val="13"/>
+        </w:numPr>
+        <w:spacing w:line="240" w:lineRule="auto"/>
+      </w:pPr>
+      <w:r>
+        <w:t>Testing dodging logic for:</w:t>
+      </w:r>
+    </w:p>
+    <w:p>
+      <w:pPr>
+        <w:pStyle w:val="ListParagraph"/>
+        <w:numPr>
+          <w:ilvl w:val="1"/>
+          <w:numId w:val="13"/>
+        </w:numPr>
+        <w:spacing w:line="240" w:lineRule="auto"/>
+      </w:pPr>
+      <w:r>
+        <w:t>Mapping punch inputs to correct dodge choices consistently.</w:t>
+      </w:r>
+    </w:p>
+    <w:p>
+      <w:pPr>
+        <w:pStyle w:val="ListParagraph"/>
+        <w:numPr>
+          <w:ilvl w:val="0"/>
+          <w:numId w:val="13"/>
+        </w:numPr>
+        <w:spacing w:line="240" w:lineRule="auto"/>
+      </w:pPr>
+      <w:r>
+        <w:t>Design Hardware for embedding components:</w:t>
+      </w:r>
+    </w:p>
+    <w:p>
+      <w:pPr>
+        <w:pStyle w:val="ListParagraph"/>
+        <w:numPr>
+          <w:ilvl w:val="1"/>
+          <w:numId w:val="13"/>
+        </w:numPr>
+        <w:spacing w:line="240" w:lineRule="auto"/>
+      </w:pPr>
+      <w:r>
+        <w:t>Cameras</w:t>
+      </w:r>
+    </w:p>
+    <w:p>
+      <w:pPr>
+        <w:pStyle w:val="ListParagraph"/>
+        <w:numPr>
+          <w:ilvl w:val="1"/>
+          <w:numId w:val="13"/>
+        </w:numPr>
+        <w:spacing w:line="240" w:lineRule="auto"/>
+      </w:pPr>
+      <w:r>
+        <w:t>Sensors</w:t>
+      </w:r>
+    </w:p>
+    <w:p>
+      <w:pPr>
+        <w:pStyle w:val="ListParagraph"/>
+        <w:numPr>
+          <w:ilvl w:val="1"/>
+          <w:numId w:val="13"/>
+        </w:numPr>
+        <w:spacing w:line="240" w:lineRule="auto"/>
+      </w:pPr>
+      <w:r>
+        <w:t>Boards</w:t>
       </w:r>
     </w:p>
     <w:p/>
@@ -1407,7 +1604,6 @@
           <w:i/>
           <w:color w:val="FF0000"/>
         </w:rPr>
-        <w:lastRenderedPageBreak/>
         <w:t xml:space="preserve">ECE 47700 requires teams to develop a set of 5 Project Specific Requirements (PSDRs).  These five PSDRs are the engineering requirements of the project in which the team will focus their engineering design efforts to meet the minimum ECE design criteria for the School and ABET.  A team must successfully achieve at least three of these PSDRs in preliminary testing on the final project hardware in order to meet ABET requirements and pass the course.  Please note that there are specific course policies that must be observed when selecting project specific design requirements and when demonstrating their achievement.  More information on these course policies can be found in the “PSDR Policy” document, available on Brightspace.  </w:t>
       </w:r>
     </w:p>
@@ -1420,7 +1616,17 @@
           <w:i/>
           <w:color w:val="FF0000"/>
         </w:rPr>
-        <w:t xml:space="preserve">List here and later on your team webpage, a first draft of the 5 PSDRs you plan to use for your project.  Read the PSDR Policy document and see the Example PSDRs (previously called PSSCs) from previous semesters that are posted on Brightspace.  These five PSDRs may be modified as necessary based on your prototyping results during the first five weeks of the course after which they will be “locked down” and your team will need course instructor permission to change.  </w:t>
+        <w:t xml:space="preserve">List here and later on your team webpage, a first draft of the 5 PSDRs you plan to use for your project.  Read the PSDR Policy document and see the Example PSDRs (previously called PSSCs) from previous semesters that are posted on Brightspace.  These five PSDRs may be modified as necessary based on your prototyping results during the first five </w:t>
+      </w:r>
+      <w:r>
+        <w:rPr>
+          <w:rFonts w:ascii="Times" w:hAnsi="Times" w:cs="Times"/>
+          <w:b/>
+          <w:i/>
+          <w:color w:val="FF0000"/>
+        </w:rPr>
+        <w:lastRenderedPageBreak/>
+        <w:t xml:space="preserve">weeks of the course after which they will be “locked down” and your team will need course instructor permission to change.  </w:t>
       </w:r>
     </w:p>
     <w:p/>
@@ -1474,6 +1680,92 @@
 <file path=word/numbering.xml><?xml version="1.0" encoding="utf-8"?>
 <w:numbering xmlns:wpc="http://schemas.microsoft.com/office/word/2010/wordprocessingCanvas" xmlns:cx="http://schemas.microsoft.com/office/drawing/2014/chartex" xmlns:cx1="http://schemas.microsoft.com/office/drawing/2015/9/8/chartex" xmlns:cx2="http://schemas.microsoft.com/office/drawing/2015/10/21/chartex" xmlns:cx3="http://schemas.microsoft.com/office/drawing/2016/5/9/chartex" xmlns:cx4="http://schemas.microsoft.com/office/drawing/2016/5/10/chartex" xmlns:cx5="http://schemas.microsoft.com/office/drawing/2016/5/11/chartex" xmlns:cx6="http://schemas.microsoft.com/office/drawing/2016/5/12/chartex" xmlns:cx7="http://schemas.microsoft.com/office/drawing/2016/5/13/chartex" xmlns:cx8="http://schemas.microsoft.com/office/drawing/2016/5/14/chartex" xmlns:mc="http://schemas.openxmlformats.org/markup-compatibility/2006" xmlns:aink="http://schemas.microsoft.com/office/drawing/2016/ink" xmlns:am3d="http://schemas.microsoft.com/office/drawing/2017/model3d" xmlns:o="urn:schemas-microsoft-com:office:office" xmlns:oel="http://schemas.microsoft.com/office/2019/extlst" xmlns:r="http://schemas.openxmlformats.org/officeDocument/2006/relationships" xmlns:m="http://schemas.openxmlformats.org/officeDocument/2006/math" xmlns:v="urn:schemas-microsoft-com:vml" xmlns:wp14="http://schemas.microsoft.com/office/word/2010/wordprocessingDrawing" xmlns:wp="http://schemas.openxmlformats.org/drawingml/2006/wordprocessingDrawing" xmlns:w10="urn:schemas-microsoft-com:office:word" xmlns:w="http://schemas.openxmlformats.org/wordprocessingml/2006/main" xmlns:w14="http://schemas.microsoft.com/office/word/2010/wordml" xmlns:w15="http://schemas.microsoft.com/office/word/2012/wordml" xmlns:w16cex="http://schemas.microsoft.com/office/word/2018/wordml/cex" xmlns:w16cid="http://schemas.microsoft.com/office/word/2016/wordml/cid" xmlns:w16="http://schemas.microsoft.com/office/word/2018/wordml" xmlns:w16sdtdh="http://schemas.microsoft.com/office/word/2020/wordml/sdtdatahash" xmlns:w16se="http://schemas.microsoft.com/office/word/2015/wordml/symex" xmlns:wpg="http://schemas.microsoft.com/office/word/2010/wordprocessingGroup" xmlns:wpi="http://schemas.microsoft.com/office/word/2010/wordprocessingInk" xmlns:wne="http://schemas.microsoft.com/office/word/2006/wordml" xmlns:wps="http://schemas.microsoft.com/office/word/2010/wordprocessingShape" mc:Ignorable="w14 w15 w16se w16cid w16 w16cex w16sdtdh wp14">
   <w:abstractNum w:abstractNumId="0" w15:restartNumberingAfterBreak="0">
+    <w:nsid w:val="09024856"/>
+    <w:multiLevelType w:val="hybridMultilevel"/>
+    <w:tmpl w:val="B3926CB6"/>
+    <w:lvl w:ilvl="0" w:tplc="0409000F">
+      <w:start w:val="1"/>
+      <w:numFmt w:val="decimal"/>
+      <w:lvlText w:val="%1."/>
+      <w:lvlJc w:val="left"/>
+      <w:pPr>
+        <w:ind w:left="1440" w:hanging="360"/>
+      </w:pPr>
+    </w:lvl>
+    <w:lvl w:ilvl="1" w:tplc="04090019">
+      <w:start w:val="1"/>
+      <w:numFmt w:val="lowerLetter"/>
+      <w:lvlText w:val="%2."/>
+      <w:lvlJc w:val="left"/>
+      <w:pPr>
+        <w:ind w:left="2160" w:hanging="360"/>
+      </w:pPr>
+    </w:lvl>
+    <w:lvl w:ilvl="2" w:tplc="0409001B" w:tentative="1">
+      <w:start w:val="1"/>
+      <w:numFmt w:val="lowerRoman"/>
+      <w:lvlText w:val="%3."/>
+      <w:lvlJc w:val="right"/>
+      <w:pPr>
+        <w:ind w:left="2880" w:hanging="180"/>
+      </w:pPr>
+    </w:lvl>
+    <w:lvl w:ilvl="3" w:tplc="0409000F" w:tentative="1">
+      <w:start w:val="1"/>
+      <w:numFmt w:val="decimal"/>
+      <w:lvlText w:val="%4."/>
+      <w:lvlJc w:val="left"/>
+      <w:pPr>
+        <w:ind w:left="3600" w:hanging="360"/>
+      </w:pPr>
+    </w:lvl>
+    <w:lvl w:ilvl="4" w:tplc="04090019" w:tentative="1">
+      <w:start w:val="1"/>
+      <w:numFmt w:val="lowerLetter"/>
+      <w:lvlText w:val="%5."/>
+      <w:lvlJc w:val="left"/>
+      <w:pPr>
+        <w:ind w:left="4320" w:hanging="360"/>
+      </w:pPr>
+    </w:lvl>
+    <w:lvl w:ilvl="5" w:tplc="0409001B" w:tentative="1">
+      <w:start w:val="1"/>
+      <w:numFmt w:val="lowerRoman"/>
+      <w:lvlText w:val="%6."/>
+      <w:lvlJc w:val="right"/>
+      <w:pPr>
+        <w:ind w:left="5040" w:hanging="180"/>
+      </w:pPr>
+    </w:lvl>
+    <w:lvl w:ilvl="6" w:tplc="0409000F" w:tentative="1">
+      <w:start w:val="1"/>
+      <w:numFmt w:val="decimal"/>
+      <w:lvlText w:val="%7."/>
+      <w:lvlJc w:val="left"/>
+      <w:pPr>
+        <w:ind w:left="5760" w:hanging="360"/>
+      </w:pPr>
+    </w:lvl>
+    <w:lvl w:ilvl="7" w:tplc="04090019" w:tentative="1">
+      <w:start w:val="1"/>
+      <w:numFmt w:val="lowerLetter"/>
+      <w:lvlText w:val="%8."/>
+      <w:lvlJc w:val="left"/>
+      <w:pPr>
+        <w:ind w:left="6480" w:hanging="360"/>
+      </w:pPr>
+    </w:lvl>
+    <w:lvl w:ilvl="8" w:tplc="0409001B" w:tentative="1">
+      <w:start w:val="1"/>
+      <w:numFmt w:val="lowerRoman"/>
+      <w:lvlText w:val="%9."/>
+      <w:lvlJc w:val="right"/>
+      <w:pPr>
+        <w:ind w:left="7200" w:hanging="180"/>
+      </w:pPr>
+    </w:lvl>
+  </w:abstractNum>
+  <w:abstractNum w:abstractNumId="1" w15:restartNumberingAfterBreak="0">
     <w:nsid w:val="133E7546"/>
     <w:multiLevelType w:val="hybridMultilevel"/>
     <w:tmpl w:val="AB3E1D32"/>
@@ -1586,7 +1878,7 @@
       </w:rPr>
     </w:lvl>
   </w:abstractNum>
-  <w:abstractNum w:abstractNumId="1" w15:restartNumberingAfterBreak="0">
+  <w:abstractNum w:abstractNumId="2" w15:restartNumberingAfterBreak="0">
     <w:nsid w:val="19F170DB"/>
     <w:multiLevelType w:val="hybridMultilevel"/>
     <w:tmpl w:val="A4AE272A"/>
@@ -1699,7 +1991,7 @@
       </w:rPr>
     </w:lvl>
   </w:abstractNum>
-  <w:abstractNum w:abstractNumId="2" w15:restartNumberingAfterBreak="0">
+  <w:abstractNum w:abstractNumId="3" w15:restartNumberingAfterBreak="0">
     <w:nsid w:val="22443029"/>
     <w:multiLevelType w:val="hybridMultilevel"/>
     <w:tmpl w:val="A3A4636E"/>
@@ -1812,7 +2104,7 @@
       </w:rPr>
     </w:lvl>
   </w:abstractNum>
-  <w:abstractNum w:abstractNumId="3" w15:restartNumberingAfterBreak="0">
+  <w:abstractNum w:abstractNumId="4" w15:restartNumberingAfterBreak="0">
     <w:nsid w:val="25F96EE0"/>
     <w:multiLevelType w:val="hybridMultilevel"/>
     <w:tmpl w:val="D1541F18"/>
@@ -1925,7 +2217,7 @@
       </w:rPr>
     </w:lvl>
   </w:abstractNum>
-  <w:abstractNum w:abstractNumId="4" w15:restartNumberingAfterBreak="0">
+  <w:abstractNum w:abstractNumId="5" w15:restartNumberingAfterBreak="0">
     <w:nsid w:val="28EA6122"/>
     <w:multiLevelType w:val="hybridMultilevel"/>
     <w:tmpl w:val="527CB568"/>
@@ -2038,7 +2330,7 @@
       </w:rPr>
     </w:lvl>
   </w:abstractNum>
-  <w:abstractNum w:abstractNumId="5" w15:restartNumberingAfterBreak="0">
+  <w:abstractNum w:abstractNumId="6" w15:restartNumberingAfterBreak="0">
     <w:nsid w:val="2BD66949"/>
     <w:multiLevelType w:val="hybridMultilevel"/>
     <w:tmpl w:val="B4C43050"/>
@@ -2151,10 +2443,10 @@
       </w:rPr>
     </w:lvl>
   </w:abstractNum>
-  <w:abstractNum w:abstractNumId="6" w15:restartNumberingAfterBreak="0">
+  <w:abstractNum w:abstractNumId="7" w15:restartNumberingAfterBreak="0">
     <w:nsid w:val="301D7B5C"/>
     <w:multiLevelType w:val="hybridMultilevel"/>
-    <w:tmpl w:val="DBC6DB3A"/>
+    <w:tmpl w:val="5D5038A6"/>
     <w:lvl w:ilvl="0" w:tplc="04090001">
       <w:start w:val="1"/>
       <w:numFmt w:val="bullet"/>
@@ -2264,7 +2556,7 @@
       </w:rPr>
     </w:lvl>
   </w:abstractNum>
-  <w:abstractNum w:abstractNumId="7" w15:restartNumberingAfterBreak="0">
+  <w:abstractNum w:abstractNumId="8" w15:restartNumberingAfterBreak="0">
     <w:nsid w:val="52FD7836"/>
     <w:multiLevelType w:val="hybridMultilevel"/>
     <w:tmpl w:val="1A5806E2"/>
@@ -2350,7 +2642,7 @@
       </w:pPr>
     </w:lvl>
   </w:abstractNum>
-  <w:abstractNum w:abstractNumId="8" w15:restartNumberingAfterBreak="0">
+  <w:abstractNum w:abstractNumId="9" w15:restartNumberingAfterBreak="0">
     <w:nsid w:val="614C5D76"/>
     <w:multiLevelType w:val="hybridMultilevel"/>
     <w:tmpl w:val="7DA803BC"/>
@@ -2463,7 +2755,7 @@
       </w:rPr>
     </w:lvl>
   </w:abstractNum>
-  <w:abstractNum w:abstractNumId="9" w15:restartNumberingAfterBreak="0">
+  <w:abstractNum w:abstractNumId="10" w15:restartNumberingAfterBreak="0">
     <w:nsid w:val="66CC658A"/>
     <w:multiLevelType w:val="hybridMultilevel"/>
     <w:tmpl w:val="42FC206E"/>
@@ -2576,7 +2868,7 @@
       </w:rPr>
     </w:lvl>
   </w:abstractNum>
-  <w:abstractNum w:abstractNumId="10" w15:restartNumberingAfterBreak="0">
+  <w:abstractNum w:abstractNumId="11" w15:restartNumberingAfterBreak="0">
     <w:nsid w:val="67AC7CD7"/>
     <w:multiLevelType w:val="hybridMultilevel"/>
     <w:tmpl w:val="0D04A9DE"/>
@@ -2689,7 +2981,7 @@
       </w:rPr>
     </w:lvl>
   </w:abstractNum>
-  <w:abstractNum w:abstractNumId="11" w15:restartNumberingAfterBreak="0">
+  <w:abstractNum w:abstractNumId="12" w15:restartNumberingAfterBreak="0">
     <w:nsid w:val="69552230"/>
     <w:multiLevelType w:val="hybridMultilevel"/>
     <w:tmpl w:val="ADA2C0FA"/>
@@ -2802,7 +3094,7 @@
       </w:rPr>
     </w:lvl>
   </w:abstractNum>
-  <w:abstractNum w:abstractNumId="12" w15:restartNumberingAfterBreak="0">
+  <w:abstractNum w:abstractNumId="13" w15:restartNumberingAfterBreak="0">
     <w:nsid w:val="7A7404D1"/>
     <w:multiLevelType w:val="hybridMultilevel"/>
     <w:tmpl w:val="FACE59B0"/>
@@ -2916,43 +3208,46 @@
     </w:lvl>
   </w:abstractNum>
   <w:num w:numId="1" w16cid:durableId="1143082191">
+    <w:abstractNumId w:val="3"/>
+  </w:num>
+  <w:num w:numId="2" w16cid:durableId="1140347421">
+    <w:abstractNumId w:val="13"/>
+  </w:num>
+  <w:num w:numId="3" w16cid:durableId="345058864">
     <w:abstractNumId w:val="2"/>
   </w:num>
-  <w:num w:numId="2" w16cid:durableId="1140347421">
+  <w:num w:numId="4" w16cid:durableId="59795560">
+    <w:abstractNumId w:val="6"/>
+  </w:num>
+  <w:num w:numId="5" w16cid:durableId="1356614191">
+    <w:abstractNumId w:val="4"/>
+  </w:num>
+  <w:num w:numId="6" w16cid:durableId="166752394">
+    <w:abstractNumId w:val="7"/>
+  </w:num>
+  <w:num w:numId="7" w16cid:durableId="880627624">
+    <w:abstractNumId w:val="5"/>
+  </w:num>
+  <w:num w:numId="8" w16cid:durableId="1090541255">
+    <w:abstractNumId w:val="9"/>
+  </w:num>
+  <w:num w:numId="9" w16cid:durableId="17969958">
+    <w:abstractNumId w:val="10"/>
+  </w:num>
+  <w:num w:numId="10" w16cid:durableId="1079862487">
+    <w:abstractNumId w:val="11"/>
+  </w:num>
+  <w:num w:numId="11" w16cid:durableId="255409948">
     <w:abstractNumId w:val="12"/>
   </w:num>
-  <w:num w:numId="3" w16cid:durableId="345058864">
+  <w:num w:numId="12" w16cid:durableId="2057580463">
     <w:abstractNumId w:val="1"/>
   </w:num>
-  <w:num w:numId="4" w16cid:durableId="59795560">
-    <w:abstractNumId w:val="5"/>
-  </w:num>
-  <w:num w:numId="5" w16cid:durableId="1356614191">
-    <w:abstractNumId w:val="3"/>
-  </w:num>
-  <w:num w:numId="6" w16cid:durableId="166752394">
-    <w:abstractNumId w:val="6"/>
-  </w:num>
-  <w:num w:numId="7" w16cid:durableId="880627624">
-    <w:abstractNumId w:val="4"/>
-  </w:num>
-  <w:num w:numId="8" w16cid:durableId="1090541255">
+  <w:num w:numId="13" w16cid:durableId="1095902999">
     <w:abstractNumId w:val="8"/>
   </w:num>
-  <w:num w:numId="9" w16cid:durableId="17969958">
-    <w:abstractNumId w:val="9"/>
-  </w:num>
-  <w:num w:numId="10" w16cid:durableId="1079862487">
-    <w:abstractNumId w:val="10"/>
-  </w:num>
-  <w:num w:numId="11" w16cid:durableId="255409948">
-    <w:abstractNumId w:val="11"/>
-  </w:num>
-  <w:num w:numId="12" w16cid:durableId="2057580463">
+  <w:num w:numId="14" w16cid:durableId="414322498">
     <w:abstractNumId w:val="0"/>
-  </w:num>
-  <w:num w:numId="13" w16cid:durableId="1095902999">
-    <w:abstractNumId w:val="7"/>
   </w:num>
 </w:numbering>
 </file>
@@ -3362,6 +3657,7 @@
   <w:style w:type="character" w:default="1" w:styleId="DefaultParagraphFont">
     <w:name w:val="Default Paragraph Font"/>
     <w:uiPriority w:val="1"/>
+    <w:semiHidden/>
     <w:unhideWhenUsed/>
   </w:style>
   <w:style w:type="table" w:default="1" w:styleId="TableNormal">

</xml_diff>

<commit_message>
Updated the A1 with power & motor PSDRs
</commit_message>
<xml_diff>
--- a/A1 - Final Project Proposal Template.docx
+++ b/A1 - Final Project Proposal Template.docx
@@ -1030,17 +1030,8 @@
           <w:rFonts w:ascii="Times" w:hAnsi="Times" w:cs="Times"/>
           <w:color w:val="000000"/>
         </w:rPr>
-        <w:t xml:space="preserve">Maintains communication among team members, ensures team is progressing and assists fellow team members in addressing significant </w:t>
-      </w:r>
-      <w:proofErr w:type="gramStart"/>
-      <w:r>
-        <w:rPr>
-          <w:rFonts w:ascii="Times" w:hAnsi="Times" w:cs="Times"/>
-          <w:color w:val="000000"/>
-        </w:rPr>
-        <w:t>issues</w:t>
-      </w:r>
-      <w:proofErr w:type="gramEnd"/>
+        <w:t>Maintains communication among team members, ensures team is progressing and assists fellow team members in addressing significant issues</w:t>
+      </w:r>
     </w:p>
     <w:p/>
     <w:p/>
@@ -1459,15 +1450,19 @@
         </w:numPr>
       </w:pPr>
       <w:r>
-        <w:t xml:space="preserve">Environment (Area) – The effective area in space, which the dodging system was </w:t>
-      </w:r>
-      <w:proofErr w:type="gramStart"/>
-      <w:r>
-        <w:t>design</w:t>
-      </w:r>
-      <w:proofErr w:type="gramEnd"/>
-      <w:r>
-        <w:t xml:space="preserve"> to monitor.</w:t>
+        <w:t>Environment (Area) – The effective area in space, which the dodging system was design to monitor.</w:t>
+      </w:r>
+    </w:p>
+    <w:p>
+      <w:pPr>
+        <w:pStyle w:val="ListParagraph"/>
+        <w:numPr>
+          <w:ilvl w:val="0"/>
+          <w:numId w:val="6"/>
+        </w:numPr>
+      </w:pPr>
+      <w:r>
+        <w:t xml:space="preserve">System – The electrical makeup of the robot which involve the specified components. </w:t>
       </w:r>
     </w:p>
     <w:p>
@@ -1529,12 +1524,8 @@
     </w:p>
     <w:p>
       <w:pPr>
-        <w:pStyle w:val="ListParagraph"/>
-        <w:numPr>
-          <w:ilvl w:val="1"/>
-          <w:numId w:val="13"/>
-        </w:numPr>
-        <w:spacing w:line="240" w:lineRule="auto"/>
+        <w:spacing w:line="240" w:lineRule="auto"/>
+        <w:ind w:left="360"/>
       </w:pPr>
     </w:p>
     <w:p>
@@ -1547,37 +1538,7 @@
         <w:spacing w:line="240" w:lineRule="auto"/>
       </w:pPr>
       <w:r>
-        <w:t>A</w:t>
-      </w:r>
-      <w:r>
-        <w:t>n</w:t>
-      </w:r>
-      <w:r>
-        <w:t xml:space="preserve"> </w:t>
-      </w:r>
-      <w:r>
-        <w:t xml:space="preserve">Environment </w:t>
-      </w:r>
-      <w:r>
-        <w:t>Tracking Algorithm</w:t>
-      </w:r>
-      <w:r>
-        <w:t xml:space="preserve"> (ETA)</w:t>
-      </w:r>
-      <w:r>
-        <w:t xml:space="preserve"> </w:t>
-      </w:r>
-      <w:r>
-        <w:t xml:space="preserve">that can track a punch in continuous time and space. This algorithm should have </w:t>
-      </w:r>
-      <w:r>
-        <w:t>an</w:t>
-      </w:r>
-      <w:r>
-        <w:t xml:space="preserve"> ability to utilize the information streams monitoring the environment</w:t>
-      </w:r>
-      <w:r>
-        <w:t xml:space="preserve"> and accurately track the real-world locations of a punch and the Dodgebot.</w:t>
+        <w:t>A Motor Drive System (MDS) that should have the ability to rotate the discs that are attached to the shaft of the motor quickly.</w:t>
       </w:r>
     </w:p>
     <w:p>
@@ -1590,37 +1551,41 @@
         <w:spacing w:line="240" w:lineRule="auto"/>
       </w:pPr>
       <w:r>
-        <w:t xml:space="preserve">Proper calibration of the </w:t>
-      </w:r>
-      <w:r>
-        <w:t>camera</w:t>
-      </w:r>
-      <w:r>
-        <w:t xml:space="preserve"> is accurate</w:t>
-      </w:r>
-      <w:r>
-        <w:t xml:space="preserve"> enough to map a </w:t>
-      </w:r>
-      <w:r>
-        <w:t>pixel’s</w:t>
-      </w:r>
-      <w:r>
-        <w:t xml:space="preserve"> location</w:t>
+        <w:t>Should have enough torque to rotate the disc 180 degrees in 50ms or less from the time of receiving the ESC signal command.</w:t>
+      </w:r>
+    </w:p>
+    <w:p>
+      <w:pPr>
+        <w:pStyle w:val="ListParagraph"/>
+        <w:numPr>
+          <w:ilvl w:val="0"/>
+          <w:numId w:val="17"/>
+        </w:numPr>
+        <w:spacing w:line="240" w:lineRule="auto"/>
+      </w:pPr>
+      <w:r>
+        <w:t xml:space="preserve">A Supplemental Power System (SPS) that </w:t>
+      </w:r>
+      <w:r>
+        <w:t>should have the ability to</w:t>
+      </w:r>
+      <w:r>
+        <w:t xml:space="preserve"> provide power at the various voltages of the onboard components. The provided power supply will be at 12V to the entire</w:t>
+      </w:r>
+      <w:r>
+        <w:t xml:space="preserve"> logic</w:t>
       </w:r>
       <w:r>
         <w:t xml:space="preserve"> </w:t>
       </w:r>
       <w:r>
-        <w:t xml:space="preserve">to around a 2cm </w:t>
-      </w:r>
-      <w:r>
-        <w:t xml:space="preserve">portion </w:t>
-      </w:r>
-      <w:r>
-        <w:t xml:space="preserve">of </w:t>
-      </w:r>
-      <w:r>
-        <w:t>the real-world coordinate location.</w:t>
+        <w:t>system</w:t>
+      </w:r>
+      <w:r>
+        <w:t xml:space="preserve">. </w:t>
+      </w:r>
+      <w:r>
+        <w:t xml:space="preserve"> </w:t>
       </w:r>
     </w:p>
     <w:p>
@@ -1633,42 +1598,22 @@
         <w:spacing w:line="240" w:lineRule="auto"/>
       </w:pPr>
       <w:r>
-        <w:t xml:space="preserve">The </w:t>
-      </w:r>
-      <w:r>
-        <w:t>C</w:t>
-      </w:r>
-      <w:r>
-        <w:t>olor</w:t>
-      </w:r>
-      <w:r>
-        <w:t xml:space="preserve"> </w:t>
-      </w:r>
-      <w:r>
         <w:t>T</w:t>
       </w:r>
       <w:r>
-        <w:t xml:space="preserve">racking </w:t>
-      </w:r>
-      <w:r>
-        <w:t>A</w:t>
-      </w:r>
-      <w:r>
-        <w:t xml:space="preserve">lgorithm can identify a punch and Dodgebot 99.38% (4-sigma) of the </w:t>
-      </w:r>
-      <w:r>
-        <w:t>time if</w:t>
-      </w:r>
-      <w:r>
-        <w:t xml:space="preserve"> they are </w:t>
-      </w:r>
-      <w:proofErr w:type="gramStart"/>
-      <w:r>
-        <w:t>with-in</w:t>
-      </w:r>
-      <w:proofErr w:type="gramEnd"/>
-      <w:r>
-        <w:t xml:space="preserve"> the monitoring environment area.</w:t>
+        <w:t xml:space="preserve">he SPS </w:t>
+      </w:r>
+      <w:r>
+        <w:t>should have the ability to</w:t>
+      </w:r>
+      <w:r>
+        <w:t xml:space="preserve"> take this 12V supply and convert it to 5V that the </w:t>
+      </w:r>
+      <w:r>
+        <w:t>Jetson</w:t>
+      </w:r>
+      <w:r>
+        <w:t>, ESC logic inputs, and motor encoders.</w:t>
       </w:r>
     </w:p>
     <w:p>
@@ -1681,37 +1626,26 @@
         <w:spacing w:line="240" w:lineRule="auto"/>
       </w:pPr>
       <w:r>
-        <w:t xml:space="preserve">The </w:t>
-      </w:r>
-      <w:r>
-        <w:t>C</w:t>
-      </w:r>
-      <w:r>
-        <w:t xml:space="preserve">olor </w:t>
-      </w:r>
-      <w:r>
-        <w:t>T</w:t>
-      </w:r>
-      <w:r>
-        <w:t xml:space="preserve">racking </w:t>
-      </w:r>
-      <w:r>
-        <w:t>A</w:t>
-      </w:r>
-      <w:r>
-        <w:t xml:space="preserve">lgorithm </w:t>
-      </w:r>
-      <w:r>
-        <w:t xml:space="preserve">should have the ability </w:t>
-      </w:r>
-      <w:r>
-        <w:t xml:space="preserve">to analyze </w:t>
-      </w:r>
-      <w:r>
-        <w:t xml:space="preserve">the current </w:t>
-      </w:r>
-      <w:r>
-        <w:t>camera frame before another frame is sent to computer. (~1/250 second)</w:t>
+        <w:t xml:space="preserve">The SPS </w:t>
+      </w:r>
+      <w:r>
+        <w:t>should also have the ability</w:t>
+      </w:r>
+      <w:r>
+        <w:t xml:space="preserve"> to take the 12V supply and convert it to 3.3V that the STM32 microcontroller uses.</w:t>
+      </w:r>
+    </w:p>
+    <w:p>
+      <w:pPr>
+        <w:pStyle w:val="ListParagraph"/>
+        <w:numPr>
+          <w:ilvl w:val="1"/>
+          <w:numId w:val="17"/>
+        </w:numPr>
+        <w:spacing w:line="240" w:lineRule="auto"/>
+      </w:pPr>
+      <w:r>
+        <w:t>The SPS should be able to handle the wide range of current demands (2A-7A) of the logic system and its various attached peripherals.</w:t>
       </w:r>
     </w:p>
     <w:p>
@@ -1724,25 +1658,7 @@
         <w:spacing w:line="240" w:lineRule="auto"/>
       </w:pPr>
       <w:r>
-        <w:t>A Punch Avoidance Algorithm</w:t>
-      </w:r>
-      <w:r>
-        <w:t xml:space="preserve"> (PAA)</w:t>
-      </w:r>
-      <w:r>
-        <w:t xml:space="preserve"> that can </w:t>
-      </w:r>
-      <w:r>
-        <w:t>approximate the ideal location</w:t>
-      </w:r>
-      <w:r>
-        <w:t>s</w:t>
-      </w:r>
-      <w:r>
-        <w:t xml:space="preserve"> for the Dodgebot to achieve its stated purpose of not getting hit by a punch.</w:t>
-      </w:r>
-      <w:r>
-        <w:t xml:space="preserve"> </w:t>
+        <w:t>A High Voltage Delivery System (HVDS) that should have the ability to provide power to the supply line of the ESCs</w:t>
       </w:r>
     </w:p>
     <w:p>
@@ -1755,25 +1671,54 @@
         <w:spacing w:line="240" w:lineRule="auto"/>
       </w:pPr>
       <w:r>
-        <w:t xml:space="preserve">The </w:t>
-      </w:r>
-      <w:r>
-        <w:t xml:space="preserve">PAA </w:t>
-      </w:r>
-      <w:r>
-        <w:t>should</w:t>
-      </w:r>
-      <w:r>
-        <w:t xml:space="preserve"> have the ability to</w:t>
-      </w:r>
-      <w:r>
-        <w:t xml:space="preserve"> predict the path of </w:t>
-      </w:r>
-      <w:r>
-        <w:t xml:space="preserve">punch </w:t>
-      </w:r>
-      <w:r>
-        <w:t>coordinates by anticipating the trajectory of the incoming punch.</w:t>
+        <w:t>Should have the ability to provide high demands of current quickly.</w:t>
+      </w:r>
+    </w:p>
+    <w:p>
+      <w:pPr>
+        <w:pStyle w:val="ListParagraph"/>
+        <w:numPr>
+          <w:ilvl w:val="0"/>
+          <w:numId w:val="17"/>
+        </w:numPr>
+        <w:spacing w:line="240" w:lineRule="auto"/>
+      </w:pPr>
+      <w:r>
+        <w:t>A</w:t>
+      </w:r>
+      <w:r>
+        <w:t>n</w:t>
+      </w:r>
+      <w:r>
+        <w:t xml:space="preserve"> </w:t>
+      </w:r>
+      <w:r>
+        <w:t xml:space="preserve">Environment </w:t>
+      </w:r>
+      <w:r>
+        <w:t>Tracking Algorithm</w:t>
+      </w:r>
+      <w:r>
+        <w:t xml:space="preserve"> (ETA)</w:t>
+      </w:r>
+      <w:r>
+        <w:t xml:space="preserve"> </w:t>
+      </w:r>
+      <w:r>
+        <w:t xml:space="preserve">that can track a punch in continuous time and space. This algorithm should have </w:t>
+      </w:r>
+      <w:r>
+        <w:t>an</w:t>
+      </w:r>
+      <w:r>
+        <w:t xml:space="preserve"> ability to utilize the information streams </w:t>
+      </w:r>
+      <w:r>
+        <w:lastRenderedPageBreak/>
+        <w:t>monitoring the environment</w:t>
+      </w:r>
+      <w:r>
+        <w:t xml:space="preserve"> and accurately track the real-world locations of a punch and the Dodgebot.</w:t>
       </w:r>
     </w:p>
     <w:p>
@@ -1786,22 +1731,37 @@
         <w:spacing w:line="240" w:lineRule="auto"/>
       </w:pPr>
       <w:r>
-        <w:t xml:space="preserve">The </w:t>
-      </w:r>
-      <w:r>
-        <w:t>PAA</w:t>
+        <w:t xml:space="preserve">Proper calibration of the </w:t>
+      </w:r>
+      <w:r>
+        <w:t>camera</w:t>
+      </w:r>
+      <w:r>
+        <w:t xml:space="preserve"> is accurate</w:t>
+      </w:r>
+      <w:r>
+        <w:t xml:space="preserve"> enough to map a </w:t>
+      </w:r>
+      <w:r>
+        <w:t>pixel’s</w:t>
+      </w:r>
+      <w:r>
+        <w:t xml:space="preserve"> location</w:t>
       </w:r>
       <w:r>
         <w:t xml:space="preserve"> </w:t>
       </w:r>
       <w:r>
-        <w:t>should have the ability to</w:t>
-      </w:r>
-      <w:r>
-        <w:t xml:space="preserve"> </w:t>
-      </w:r>
-      <w:r>
-        <w:t>create a set of ideal coordinates that are not in trajectory of the incoming punch, thus effectively dodging a punch.</w:t>
+        <w:t xml:space="preserve">to around a 2cm </w:t>
+      </w:r>
+      <w:r>
+        <w:t xml:space="preserve">portion </w:t>
+      </w:r>
+      <w:r>
+        <w:t xml:space="preserve">of </w:t>
+      </w:r>
+      <w:r>
+        <w:t>the real-world coordinate location.</w:t>
       </w:r>
     </w:p>
     <w:p>
@@ -1817,10 +1777,74 @@
         <w:t xml:space="preserve">The </w:t>
       </w:r>
       <w:r>
-        <w:t xml:space="preserve">PAA </w:t>
-      </w:r>
-      <w:r>
-        <w:t>should have the ability to create at least 1 ideal Dodgebot coordinate before the next set of real-world locations are inputted from the Tracking Algorithm. (~1/250 second)</w:t>
+        <w:t>C</w:t>
+      </w:r>
+      <w:r>
+        <w:t>olor</w:t>
+      </w:r>
+      <w:r>
+        <w:t xml:space="preserve"> </w:t>
+      </w:r>
+      <w:r>
+        <w:t>T</w:t>
+      </w:r>
+      <w:r>
+        <w:t xml:space="preserve">racking </w:t>
+      </w:r>
+      <w:r>
+        <w:t>A</w:t>
+      </w:r>
+      <w:r>
+        <w:t xml:space="preserve">lgorithm can identify a punch and Dodgebot 99.38% (4-sigma) of the </w:t>
+      </w:r>
+      <w:r>
+        <w:t>time if</w:t>
+      </w:r>
+      <w:r>
+        <w:t xml:space="preserve"> they are with-in the monitoring environment area.</w:t>
+      </w:r>
+    </w:p>
+    <w:p>
+      <w:pPr>
+        <w:pStyle w:val="ListParagraph"/>
+        <w:numPr>
+          <w:ilvl w:val="1"/>
+          <w:numId w:val="17"/>
+        </w:numPr>
+        <w:spacing w:line="240" w:lineRule="auto"/>
+      </w:pPr>
+      <w:r>
+        <w:t xml:space="preserve">The </w:t>
+      </w:r>
+      <w:r>
+        <w:t>C</w:t>
+      </w:r>
+      <w:r>
+        <w:t xml:space="preserve">olor </w:t>
+      </w:r>
+      <w:r>
+        <w:t>T</w:t>
+      </w:r>
+      <w:r>
+        <w:t xml:space="preserve">racking </w:t>
+      </w:r>
+      <w:r>
+        <w:t>A</w:t>
+      </w:r>
+      <w:r>
+        <w:t xml:space="preserve">lgorithm </w:t>
+      </w:r>
+      <w:r>
+        <w:t xml:space="preserve">should have the ability </w:t>
+      </w:r>
+      <w:r>
+        <w:t xml:space="preserve">to analyze </w:t>
+      </w:r>
+      <w:r>
+        <w:t xml:space="preserve">the current </w:t>
+      </w:r>
+      <w:r>
+        <w:t>camera frame before another frame is sent to computer. (~1/250 second)</w:t>
       </w:r>
     </w:p>
     <w:p>
@@ -1833,20 +1857,25 @@
         <w:spacing w:line="240" w:lineRule="auto"/>
       </w:pPr>
       <w:r>
-        <w:lastRenderedPageBreak/>
-        <w:t>A Torque Instruction Algorithm</w:t>
-      </w:r>
-      <w:r>
-        <w:t xml:space="preserve"> (TIA)</w:t>
-      </w:r>
-      <w:r>
-        <w:t xml:space="preserve"> that can translate the real-world coordinates and ideal coordinates to applied torque values each motor must produce </w:t>
-      </w:r>
-      <w:r>
-        <w:t>to</w:t>
-      </w:r>
-      <w:r>
-        <w:t xml:space="preserve"> move the Dodgebot to its new ideal location.</w:t>
+        <w:t>A Punch Avoidance Algorithm</w:t>
+      </w:r>
+      <w:r>
+        <w:t xml:space="preserve"> (PAA)</w:t>
+      </w:r>
+      <w:r>
+        <w:t xml:space="preserve"> that can </w:t>
+      </w:r>
+      <w:r>
+        <w:t>approximate the ideal location</w:t>
+      </w:r>
+      <w:r>
+        <w:t>s</w:t>
+      </w:r>
+      <w:r>
+        <w:t xml:space="preserve"> for the Dodgebot to achieve its stated purpose of not getting hit by a punch.</w:t>
+      </w:r>
+      <w:r>
+        <w:t xml:space="preserve"> </w:t>
       </w:r>
     </w:p>
     <w:p>
@@ -1859,16 +1888,25 @@
         <w:spacing w:line="240" w:lineRule="auto"/>
       </w:pPr>
       <w:r>
-        <w:t xml:space="preserve">The TIA </w:t>
-      </w:r>
-      <w:r>
-        <w:t>should be</w:t>
-      </w:r>
-      <w:r>
-        <w:t xml:space="preserve"> </w:t>
-      </w:r>
-      <w:r>
-        <w:t>modular to every possible set of coordinates down to the accuracy of the ETA system. (~2cm)</w:t>
+        <w:t xml:space="preserve">The </w:t>
+      </w:r>
+      <w:r>
+        <w:t xml:space="preserve">PAA </w:t>
+      </w:r>
+      <w:r>
+        <w:t>should</w:t>
+      </w:r>
+      <w:r>
+        <w:t xml:space="preserve"> have the ability to</w:t>
+      </w:r>
+      <w:r>
+        <w:t xml:space="preserve"> predict the path of </w:t>
+      </w:r>
+      <w:r>
+        <w:t xml:space="preserve">punch </w:t>
+      </w:r>
+      <w:r>
+        <w:t>coordinates by anticipating the trajectory of the incoming punch.</w:t>
       </w:r>
     </w:p>
     <w:p>
@@ -1881,16 +1919,22 @@
         <w:spacing w:line="240" w:lineRule="auto"/>
       </w:pPr>
       <w:r>
-        <w:t xml:space="preserve">The TIA should be able to calculate the approximate amount of torque each motor has to apply to place the Dodgebot at its ideal coordinates down </w:t>
-      </w:r>
-      <w:r>
-        <w:t>to</w:t>
-      </w:r>
-      <w:r>
-        <w:t xml:space="preserve"> the accuracy of </w:t>
-      </w:r>
-      <w:r>
-        <w:t>the ETA system.</w:t>
+        <w:t xml:space="preserve">The </w:t>
+      </w:r>
+      <w:r>
+        <w:t>PAA</w:t>
+      </w:r>
+      <w:r>
+        <w:t xml:space="preserve"> </w:t>
+      </w:r>
+      <w:r>
+        <w:t>should have the ability to</w:t>
+      </w:r>
+      <w:r>
+        <w:t xml:space="preserve"> </w:t>
+      </w:r>
+      <w:r>
+        <w:t>create a set of ideal coordinates that are not in trajectory of the incoming punch, thus effectively dodging a punch.</w:t>
       </w:r>
     </w:p>
     <w:p>
@@ -1903,7 +1947,13 @@
         <w:spacing w:line="240" w:lineRule="auto"/>
       </w:pPr>
       <w:r>
-        <w:t>The TIA should have the ability to convert the ideal amount of torque into a PWM signal to be sent to an ESC.</w:t>
+        <w:t xml:space="preserve">The </w:t>
+      </w:r>
+      <w:r>
+        <w:t xml:space="preserve">PAA </w:t>
+      </w:r>
+      <w:r>
+        <w:t>should have the ability to create at least 1 ideal Dodgebot coordinate before the next set of real-world locations are inputted from the Tracking Algorithm. (~1/250 second)</w:t>
       </w:r>
     </w:p>
     <w:p>
@@ -1916,35 +1966,114 @@
         <w:spacing w:line="240" w:lineRule="auto"/>
       </w:pPr>
       <w:r>
+        <w:t>A Torque Instruction Algorithm</w:t>
+      </w:r>
+      <w:r>
+        <w:t xml:space="preserve"> (TIA)</w:t>
+      </w:r>
+      <w:r>
+        <w:t xml:space="preserve"> that can translate the real-world coordinates and ideal coordinates to applied torque values each motor must produce </w:t>
+      </w:r>
+      <w:r>
+        <w:t>to</w:t>
+      </w:r>
+      <w:r>
+        <w:t xml:space="preserve"> move the Dodgebot to its new ideal location.</w:t>
+      </w:r>
+    </w:p>
+    <w:p>
+      <w:pPr>
+        <w:pStyle w:val="ListParagraph"/>
+        <w:numPr>
+          <w:ilvl w:val="1"/>
+          <w:numId w:val="17"/>
+        </w:numPr>
+        <w:spacing w:line="240" w:lineRule="auto"/>
+      </w:pPr>
+      <w:r>
+        <w:t xml:space="preserve">The TIA </w:t>
+      </w:r>
+      <w:r>
+        <w:t>should be</w:t>
+      </w:r>
+      <w:r>
+        <w:t xml:space="preserve"> </w:t>
+      </w:r>
+      <w:r>
+        <w:t>modular to every possible set of coordinates down to the accuracy of the ETA system. (~2cm)</w:t>
+      </w:r>
+    </w:p>
+    <w:p>
+      <w:pPr>
+        <w:pStyle w:val="ListParagraph"/>
+        <w:numPr>
+          <w:ilvl w:val="1"/>
+          <w:numId w:val="17"/>
+        </w:numPr>
+        <w:spacing w:line="240" w:lineRule="auto"/>
+      </w:pPr>
+      <w:r>
+        <w:t xml:space="preserve">The TIA should be able to calculate the approximate amount of torque each motor has to apply to place the Dodgebot at its ideal coordinates down </w:t>
+      </w:r>
+      <w:r>
+        <w:t>to</w:t>
+      </w:r>
+      <w:r>
+        <w:t xml:space="preserve"> the accuracy of </w:t>
+      </w:r>
+      <w:r>
+        <w:t>the ETA system.</w:t>
+      </w:r>
+    </w:p>
+    <w:p>
+      <w:pPr>
+        <w:pStyle w:val="ListParagraph"/>
+        <w:numPr>
+          <w:ilvl w:val="1"/>
+          <w:numId w:val="17"/>
+        </w:numPr>
+        <w:spacing w:line="240" w:lineRule="auto"/>
+      </w:pPr>
+      <w:r>
+        <w:t>The TIA should have the ability to convert the ideal amount of torque into a PWM signal to be sent to an ESC.</w:t>
+      </w:r>
+    </w:p>
+    <w:p>
+      <w:pPr>
+        <w:pStyle w:val="ListParagraph"/>
+        <w:numPr>
+          <w:ilvl w:val="1"/>
+          <w:numId w:val="17"/>
+        </w:numPr>
+        <w:spacing w:line="240" w:lineRule="auto"/>
+      </w:pPr>
+      <w:r>
+        <w:t>The TIA should have the ability to input the position of the motors from the encoder of the motor.</w:t>
+      </w:r>
+    </w:p>
+    <w:p>
+      <w:pPr>
+        <w:pStyle w:val="ListParagraph"/>
+        <w:numPr>
+          <w:ilvl w:val="0"/>
+          <w:numId w:val="17"/>
+        </w:numPr>
+        <w:spacing w:line="240" w:lineRule="auto"/>
+      </w:pPr>
+      <w:r>
         <w:t xml:space="preserve">A Communication Instruction Algorithm (CIA) that can translate </w:t>
       </w:r>
       <w:r>
         <w:t>all</w:t>
       </w:r>
       <w:r>
-        <w:t xml:space="preserve"> the instructions from the TIA into a standard communication </w:t>
-      </w:r>
-      <w:proofErr w:type="gramStart"/>
-      <w:r>
-        <w:t>protocol</w:t>
-      </w:r>
-      <w:r>
-        <w:t>s</w:t>
-      </w:r>
-      <w:proofErr w:type="gramEnd"/>
-      <w:r>
-        <w:t xml:space="preserve"> </w:t>
-      </w:r>
-      <w:r>
-        <w:t xml:space="preserve">(SPI, MIPI, </w:t>
-      </w:r>
-      <w:proofErr w:type="spellStart"/>
-      <w:r>
-        <w:t>etc</w:t>
-      </w:r>
-      <w:proofErr w:type="spellEnd"/>
-      <w:r>
-        <w:t>).</w:t>
+        <w:t xml:space="preserve"> the instructions from the TIA into a standard communication protocol</w:t>
+      </w:r>
+      <w:r>
+        <w:t xml:space="preserve">s </w:t>
+      </w:r>
+      <w:r>
+        <w:t>(SPI, MIPI, etc).</w:t>
       </w:r>
     </w:p>
     <w:p>
@@ -2087,11 +2216,8 @@
           <w:i/>
           <w:color w:val="FF0000"/>
         </w:rPr>
-        <w:t xml:space="preserve">ECE 47700 requires teams to develop a set of 5 Project Specific Requirements (PSDRs).  These five PSDRs are the engineering requirements of the project in which the team will focus their engineering design efforts to meet the minimum ECE design criteria for the School and ABET.  A team must successfully achieve at least three of these PSDRs in preliminary testing on the final project hardware in order to meet ABET requirements and pass the course.  Please note that there are specific course policies that must be observed when selecting project specific design requirements and when demonstrating their achievement.  More information on these course policies can be found in the “PSDR Policy” document, available on Brightspace.  </w:t>
-      </w:r>
-    </w:p>
-    <w:p/>
-    <w:p>
+        <w:t xml:space="preserve">ECE 47700 requires teams to develop a set of 5 Project Specific Requirements (PSDRs).  These five PSDRs are the engineering requirements of the project in which the team will focus </w:t>
+      </w:r>
       <w:r>
         <w:rPr>
           <w:rFonts w:ascii="Times" w:hAnsi="Times" w:cs="Times"/>
@@ -2099,6 +2225,19 @@
           <w:i/>
           <w:color w:val="FF0000"/>
         </w:rPr>
+        <w:lastRenderedPageBreak/>
+        <w:t xml:space="preserve">their engineering design efforts to meet the minimum ECE design criteria for the School and ABET.  A team must successfully achieve at least three of these PSDRs in preliminary testing on the final project hardware in order to meet ABET requirements and pass the course.  Please note that there are specific course policies that must be observed when selecting project specific design requirements and when demonstrating their achievement.  More information on these course policies can be found in the “PSDR Policy” document, available on Brightspace.  </w:t>
+      </w:r>
+    </w:p>
+    <w:p/>
+    <w:p>
+      <w:r>
+        <w:rPr>
+          <w:rFonts w:ascii="Times" w:hAnsi="Times" w:cs="Times"/>
+          <w:b/>
+          <w:i/>
+          <w:color w:val="FF0000"/>
+        </w:rPr>
         <w:t xml:space="preserve">List here and later on your team webpage, a first draft of the 5 PSDRs you plan to use for your project.  Read the PSDR Policy document and see the Example PSDRs (previously called PSSCs) from previous semesters that are posted on Brightspace.  These five PSDRs may be modified as necessary based on your prototyping results during the first five weeks of the course after which they will be “locked down” and your team will need course instructor permission to change.  </w:t>
       </w:r>
     </w:p>
@@ -2108,7 +2247,6 @@
         <w:rPr>
           <w:rFonts w:ascii="Times" w:hAnsi="Times" w:cs="Times"/>
         </w:rPr>
-        <w:lastRenderedPageBreak/>
         <w:t>6.0 Sources Cited:</w:t>
       </w:r>
     </w:p>

</xml_diff>